<commit_message>
[NS] minor change to CT note
</commit_message>
<xml_diff>
--- a/NS/Week07 (CT)/CT note.docx
+++ b/NS/Week07 (CT)/CT note.docx
@@ -16,13 +16,7 @@
         <w:rPr>
           <w:lang w:val="en-US"/>
         </w:rPr>
-        <w:t xml:space="preserve">7 domains </w:t>
-      </w:r>
-      <w:r>
-        <w:rPr>
-          <w:lang w:val="en-US"/>
-        </w:rPr>
-        <w:t>to protect.</w:t>
+        <w:t>7 domains to protect.</w:t>
       </w:r>
     </w:p>
     <w:p>
@@ -563,13 +557,7 @@
         </w:numPr>
       </w:pPr>
       <w:r>
-        <w:t>Enables routing between multiple interfaces</w:t>
-      </w:r>
-      <w:r>
-        <w:t xml:space="preserve"> (like a router)</w:t>
-      </w:r>
-      <w:r>
-        <w:t>:</w:t>
+        <w:t>Enables routing between multiple interfaces (like a router):</w:t>
       </w:r>
     </w:p>
     <w:p>
@@ -1175,10 +1163,7 @@
         </w:numPr>
       </w:pPr>
       <w:r>
-        <w:t>C</w:t>
-      </w:r>
-      <w:r>
-        <w:t>omparatively inexpensive</w:t>
+        <w:t>Comparatively inexpensive</w:t>
       </w:r>
     </w:p>
     <w:p>
@@ -1201,16 +1186,7 @@
         </w:numPr>
       </w:pPr>
       <w:r>
-        <w:t>D</w:t>
-      </w:r>
-      <w:r>
-        <w:t xml:space="preserve">o not filter Individual </w:t>
-      </w:r>
-      <w:r>
-        <w:t>p</w:t>
-      </w:r>
-      <w:r>
-        <w:t>ackets</w:t>
+        <w:t>Do not filter Individual packets</w:t>
       </w:r>
     </w:p>
     <w:p>
@@ -1235,10 +1211,7 @@
         </w:tabs>
       </w:pPr>
       <w:r>
-        <w:t>Application-level</w:t>
-      </w:r>
-      <w:r>
-        <w:t xml:space="preserve"> gateways</w:t>
+        <w:t>Application-level gateways</w:t>
       </w:r>
     </w:p>
     <w:p>
@@ -1350,10 +1323,7 @@
         </w:numPr>
       </w:pPr>
       <w:r>
-        <w:t>P</w:t>
-      </w:r>
-      <w:r>
-        <w:t>acket filtering, stateful protocol inspection, network-address translation (NAT), VPN connectivity, etc.</w:t>
+        <w:t>Packet filtering, stateful protocol inspection, network-address translation (NAT), VPN connectivity, etc.</w:t>
       </w:r>
     </w:p>
     <w:p>
@@ -1375,36 +1345,18 @@
         </w:numPr>
       </w:pPr>
       <w:r>
-        <w:t>S</w:t>
-      </w:r>
-      <w:r>
-        <w:t xml:space="preserve">upport for both vulnerability-facing and threat-facing </w:t>
-      </w:r>
-      <w:r>
-        <w:t>signatures and</w:t>
-      </w:r>
-      <w:r>
-        <w:t xml:space="preserve"> suggesting rules (or taking action) based on IPS activity. </w:t>
-      </w:r>
-    </w:p>
-    <w:p>
-      <w:pPr>
-        <w:numPr>
-          <w:ilvl w:val="2"/>
-          <w:numId w:val="1"/>
-        </w:numPr>
-      </w:pPr>
-      <w:r>
-        <w:t>Allow both the</w:t>
-      </w:r>
-      <w:r>
-        <w:t xml:space="preserve"> functions collaborating</w:t>
-      </w:r>
-      <w:r>
-        <w:t xml:space="preserve"> together</w:t>
-      </w:r>
-      <w:r>
-        <w:t xml:space="preserve"> via the NGFW</w:t>
+        <w:t xml:space="preserve">Support for both vulnerability-facing and threat-facing signatures and suggesting rules (or taking action) based on IPS activity. </w:t>
+      </w:r>
+    </w:p>
+    <w:p>
+      <w:pPr>
+        <w:numPr>
+          <w:ilvl w:val="2"/>
+          <w:numId w:val="1"/>
+        </w:numPr>
+      </w:pPr>
+      <w:r>
+        <w:t>Allow both the functions collaborating together via the NGFW</w:t>
       </w:r>
     </w:p>
     <w:p>
@@ -1546,6 +1498,28 @@
     <w:p>
       <w:pPr>
         <w:numPr>
+          <w:ilvl w:val="1"/>
+          <w:numId w:val="1"/>
+        </w:numPr>
+      </w:pPr>
+      <w:r>
+        <w:t xml:space="preserve">Source NAT is used for private (internal) users to access the public internet (outbound traffic). </w:t>
+      </w:r>
+    </w:p>
+    <w:p>
+      <w:pPr>
+        <w:numPr>
+          <w:ilvl w:val="1"/>
+          <w:numId w:val="1"/>
+        </w:numPr>
+      </w:pPr>
+      <w:r>
+        <w:t>Destination NAT is used to provide external (public) access to servers on the private network (inbound traffic).</w:t>
+      </w:r>
+    </w:p>
+    <w:p>
+      <w:pPr>
+        <w:numPr>
           <w:ilvl w:val="0"/>
           <w:numId w:val="1"/>
         </w:numPr>
@@ -1590,13 +1564,7 @@
         </w:numPr>
       </w:pPr>
       <w:r>
-        <w:t>use tactics such as port hopping, non-standard ports,</w:t>
-      </w:r>
-      <w:r>
-        <w:t xml:space="preserve"> </w:t>
-      </w:r>
-      <w:r>
-        <w:t>SSL encryption and emulation to evade the firewall</w:t>
+        <w:t>use tactics such as port hopping, non-standard ports, SSL encryption and emulation to evade the firewall</w:t>
       </w:r>
     </w:p>
     <w:p>
@@ -1654,10 +1622,7 @@
         </w:numPr>
       </w:pPr>
       <w:r>
-        <w:t xml:space="preserve">Application </w:t>
-      </w:r>
-      <w:r>
-        <w:t>signature</w:t>
+        <w:t>Application signature</w:t>
       </w:r>
     </w:p>
     <w:p>
@@ -3001,6 +2966,7 @@
   <w:style w:type="character" w:default="1" w:styleId="DefaultParagraphFont">
     <w:name w:val="Default Paragraph Font"/>
     <w:uiPriority w:val="1"/>
+    <w:semiHidden/>
     <w:unhideWhenUsed/>
   </w:style>
   <w:style w:type="table" w:default="1" w:styleId="TableNormal">

</xml_diff>